<commit_message>
change infor in docs
</commit_message>
<xml_diff>
--- a/docs/1-ThongTinChung.docx
+++ b/docs/1-ThongTinChung.docx
@@ -7,7 +7,23 @@
         <w:pStyle w:val="Heading1"/>
       </w:pPr>
       <w:r>
-        <w:t>Tên đề tài:</w:t>
+        <w:t xml:space="preserve">Tên </w:t>
+      </w:r>
+      <w:proofErr w:type="spellStart"/>
+      <w:r>
+        <w:t>đề</w:t>
+      </w:r>
+      <w:proofErr w:type="spellEnd"/>
+      <w:r>
+        <w:t xml:space="preserve"> </w:t>
+      </w:r>
+      <w:proofErr w:type="spellStart"/>
+      <w:r>
+        <w:t>tài</w:t>
+      </w:r>
+      <w:proofErr w:type="spellEnd"/>
+      <w:r>
+        <w:t>:</w:t>
       </w:r>
       <w:r>
         <w:rPr>
@@ -15,11 +31,103 @@
         </w:rPr>
         <w:t xml:space="preserve"> </w:t>
       </w:r>
+      <w:proofErr w:type="spellStart"/>
       <w:r>
         <w:rPr>
           <w:lang w:val="en-US"/>
         </w:rPr>
-        <w:t>Phần mềm quản lí bán vé máy bay</w:t>
+        <w:t>Phần</w:t>
+      </w:r>
+      <w:proofErr w:type="spellEnd"/>
+      <w:r>
+        <w:rPr>
+          <w:lang w:val="en-US"/>
+        </w:rPr>
+        <w:t xml:space="preserve"> </w:t>
+      </w:r>
+      <w:proofErr w:type="spellStart"/>
+      <w:r>
+        <w:rPr>
+          <w:lang w:val="en-US"/>
+        </w:rPr>
+        <w:t>mềm</w:t>
+      </w:r>
+      <w:proofErr w:type="spellEnd"/>
+      <w:r>
+        <w:rPr>
+          <w:lang w:val="en-US"/>
+        </w:rPr>
+        <w:t xml:space="preserve"> </w:t>
+      </w:r>
+      <w:proofErr w:type="spellStart"/>
+      <w:r>
+        <w:rPr>
+          <w:lang w:val="en-US"/>
+        </w:rPr>
+        <w:t>quản</w:t>
+      </w:r>
+      <w:proofErr w:type="spellEnd"/>
+      <w:r>
+        <w:rPr>
+          <w:lang w:val="en-US"/>
+        </w:rPr>
+        <w:t xml:space="preserve"> </w:t>
+      </w:r>
+      <w:proofErr w:type="spellStart"/>
+      <w:r>
+        <w:rPr>
+          <w:lang w:val="en-US"/>
+        </w:rPr>
+        <w:t>lí</w:t>
+      </w:r>
+      <w:proofErr w:type="spellEnd"/>
+      <w:r>
+        <w:rPr>
+          <w:lang w:val="en-US"/>
+        </w:rPr>
+        <w:t xml:space="preserve"> </w:t>
+      </w:r>
+      <w:proofErr w:type="spellStart"/>
+      <w:r>
+        <w:rPr>
+          <w:lang w:val="en-US"/>
+        </w:rPr>
+        <w:t>bán</w:t>
+      </w:r>
+      <w:proofErr w:type="spellEnd"/>
+      <w:r>
+        <w:rPr>
+          <w:lang w:val="en-US"/>
+        </w:rPr>
+        <w:t xml:space="preserve"> </w:t>
+      </w:r>
+      <w:proofErr w:type="spellStart"/>
+      <w:r>
+        <w:rPr>
+          <w:lang w:val="en-US"/>
+        </w:rPr>
+        <w:t>vé</w:t>
+      </w:r>
+      <w:proofErr w:type="spellEnd"/>
+      <w:r>
+        <w:rPr>
+          <w:lang w:val="en-US"/>
+        </w:rPr>
+        <w:t xml:space="preserve"> </w:t>
+      </w:r>
+      <w:proofErr w:type="spellStart"/>
+      <w:r>
+        <w:rPr>
+          <w:lang w:val="en-US"/>
+        </w:rPr>
+        <w:t>máy</w:t>
+      </w:r>
+      <w:proofErr w:type="spellEnd"/>
+      <w:r>
+        <w:rPr>
+          <w:lang w:val="en-US"/>
+        </w:rPr>
+        <w:t xml:space="preserve"> bay</w:t>
       </w:r>
     </w:p>
     <w:p/>
@@ -29,7 +137,47 @@
         <w:pStyle w:val="Heading1"/>
       </w:pPr>
       <w:r>
-        <w:t>Môi trường phát triển ứng dụng:</w:t>
+        <w:t xml:space="preserve">Môi </w:t>
+      </w:r>
+      <w:proofErr w:type="spellStart"/>
+      <w:r>
+        <w:t>trường</w:t>
+      </w:r>
+      <w:proofErr w:type="spellEnd"/>
+      <w:r>
+        <w:t xml:space="preserve"> </w:t>
+      </w:r>
+      <w:proofErr w:type="spellStart"/>
+      <w:r>
+        <w:t>phát</w:t>
+      </w:r>
+      <w:proofErr w:type="spellEnd"/>
+      <w:r>
+        <w:t xml:space="preserve"> </w:t>
+      </w:r>
+      <w:proofErr w:type="spellStart"/>
+      <w:r>
+        <w:t>triển</w:t>
+      </w:r>
+      <w:proofErr w:type="spellEnd"/>
+      <w:r>
+        <w:t xml:space="preserve"> </w:t>
+      </w:r>
+      <w:proofErr w:type="spellStart"/>
+      <w:r>
+        <w:t>ứng</w:t>
+      </w:r>
+      <w:proofErr w:type="spellEnd"/>
+      <w:r>
+        <w:t xml:space="preserve"> </w:t>
+      </w:r>
+      <w:proofErr w:type="spellStart"/>
+      <w:r>
+        <w:t>dụng</w:t>
+      </w:r>
+      <w:proofErr w:type="spellEnd"/>
+      <w:r>
+        <w:t>:</w:t>
       </w:r>
       <w:r>
         <w:rPr>
@@ -52,7 +200,23 @@
         <w:pStyle w:val="Heading1"/>
       </w:pPr>
       <w:r>
-        <w:t>Thông tin về nhóm:</w:t>
+        <w:t xml:space="preserve">Thông tin </w:t>
+      </w:r>
+      <w:proofErr w:type="spellStart"/>
+      <w:r>
+        <w:t>về</w:t>
+      </w:r>
+      <w:proofErr w:type="spellEnd"/>
+      <w:r>
+        <w:t xml:space="preserve"> </w:t>
+      </w:r>
+      <w:proofErr w:type="spellStart"/>
+      <w:r>
+        <w:t>nhóm</w:t>
+      </w:r>
+      <w:proofErr w:type="spellEnd"/>
+      <w:r>
+        <w:t>:</w:t>
       </w:r>
     </w:p>
     <w:tbl>
@@ -64,9 +228,9 @@
       <w:tblGrid>
         <w:gridCol w:w="755"/>
         <w:gridCol w:w="1176"/>
-        <w:gridCol w:w="2722"/>
-        <w:gridCol w:w="1563"/>
-        <w:gridCol w:w="3252"/>
+        <w:gridCol w:w="2726"/>
+        <w:gridCol w:w="1562"/>
+        <w:gridCol w:w="3249"/>
       </w:tblGrid>
       <w:tr>
         <w:tc>
@@ -104,8 +268,21 @@
             <w:pPr>
               <w:spacing w:before="120" w:after="120"/>
             </w:pPr>
+            <w:proofErr w:type="spellStart"/>
             <w:r>
-              <w:t>Họ và tên</w:t>
+              <w:t>Họ</w:t>
+            </w:r>
+            <w:proofErr w:type="spellEnd"/>
+            <w:r>
+              <w:t xml:space="preserve"> </w:t>
+            </w:r>
+            <w:proofErr w:type="spellStart"/>
+            <w:r>
+              <w:t>và</w:t>
+            </w:r>
+            <w:proofErr w:type="spellEnd"/>
+            <w:r>
+              <w:t xml:space="preserve"> tên</w:t>
             </w:r>
           </w:p>
         </w:tc>
@@ -117,9 +294,19 @@
             <w:pPr>
               <w:spacing w:before="120" w:after="120"/>
             </w:pPr>
+            <w:proofErr w:type="spellStart"/>
             <w:r>
-              <w:t>Điện thoại</w:t>
+              <w:t>Điện</w:t>
             </w:r>
+            <w:proofErr w:type="spellEnd"/>
+            <w:r>
+              <w:t xml:space="preserve"> </w:t>
+            </w:r>
+            <w:proofErr w:type="spellStart"/>
+            <w:r>
+              <w:t>thoại</w:t>
+            </w:r>
+            <w:proofErr w:type="spellEnd"/>
           </w:p>
         </w:tc>
         <w:tc>
@@ -130,9 +317,11 @@
             <w:pPr>
               <w:spacing w:before="120" w:after="120"/>
             </w:pPr>
+            <w:proofErr w:type="spellStart"/>
             <w:r>
               <w:t>Email</w:t>
             </w:r>
+            <w:proofErr w:type="spellEnd"/>
           </w:p>
         </w:tc>
       </w:tr>
@@ -185,8 +374,30 @@
               <w:rPr>
                 <w:lang w:val="en-US"/>
               </w:rPr>
-              <w:t>Mai Thiện Tâm</w:t>
+              <w:t xml:space="preserve">Mai </w:t>
             </w:r>
+            <w:proofErr w:type="spellStart"/>
+            <w:r>
+              <w:rPr>
+                <w:lang w:val="en-US"/>
+              </w:rPr>
+              <w:t>Thiện</w:t>
+            </w:r>
+            <w:proofErr w:type="spellEnd"/>
+            <w:r>
+              <w:rPr>
+                <w:lang w:val="en-US"/>
+              </w:rPr>
+              <w:t xml:space="preserve"> </w:t>
+            </w:r>
+            <w:proofErr w:type="spellStart"/>
+            <w:r>
+              <w:rPr>
+                <w:lang w:val="en-US"/>
+              </w:rPr>
+              <w:t>Tâm</w:t>
+            </w:r>
+            <w:proofErr w:type="spellEnd"/>
           </w:p>
         </w:tc>
         <w:tc>
@@ -253,7 +464,16 @@
           <w:p>
             <w:pPr>
               <w:spacing w:before="120" w:after="120"/>
+              <w:rPr>
+                <w:lang w:val="en-US"/>
+              </w:rPr>
             </w:pPr>
+            <w:r>
+              <w:rPr>
+                <w:lang w:val="en-US"/>
+              </w:rPr>
+              <w:t>18120612</w:t>
+            </w:r>
           </w:p>
         </w:tc>
         <w:tc>
@@ -263,7 +483,16 @@
           <w:p>
             <w:pPr>
               <w:spacing w:before="120" w:after="120"/>
+              <w:rPr>
+                <w:lang w:val="en-US"/>
+              </w:rPr>
             </w:pPr>
+            <w:r>
+              <w:rPr>
+                <w:lang w:val="en-US"/>
+              </w:rPr>
+              <w:t>Nguyễn Đức Minh Trí</w:t>
+            </w:r>
           </w:p>
         </w:tc>
         <w:tc>
@@ -273,7 +502,16 @@
           <w:p>
             <w:pPr>
               <w:spacing w:before="120" w:after="120"/>
+              <w:rPr>
+                <w:lang w:val="en-US"/>
+              </w:rPr>
             </w:pPr>
+            <w:r>
+              <w:rPr>
+                <w:lang w:val="en-US"/>
+              </w:rPr>
+              <w:t>0907195314</w:t>
+            </w:r>
           </w:p>
         </w:tc>
         <w:tc>
@@ -283,7 +521,16 @@
           <w:p>
             <w:pPr>
               <w:spacing w:before="120" w:after="120"/>
+              <w:rPr>
+                <w:lang w:val="en-US"/>
+              </w:rPr>
             </w:pPr>
+            <w:r>
+              <w:rPr>
+                <w:lang w:val="en-US"/>
+              </w:rPr>
+              <w:t>trminh36@gmail.com</w:t>
+            </w:r>
           </w:p>
         </w:tc>
       </w:tr>
@@ -829,7 +1076,7 @@
         </mc:Choice>
         <mc:Fallback>
           <w:pict>
-            <v:shape w14:anchorId="57CA060C" id="Freeform 1" o:spid="_x0000_s1026" style="position:absolute;margin-left:0;margin-top:0;width:93.15pt;height:814.6pt;flip:x;z-index:251658751;visibility:visible;mso-wrap-style:square;mso-width-percent:0;mso-height-percent:0;mso-wrap-distance-left:9pt;mso-wrap-distance-top:0;mso-wrap-distance-right:9pt;mso-wrap-distance-bottom:0;mso-position-horizontal:absolute;mso-position-horizontal-relative:page;mso-position-vertical:absolute;mso-position-vertical-relative:page;mso-width-percent:0;mso-height-percent:0;mso-width-relative:page;mso-height-relative:page;v-text-anchor:top" coordsize="502,3168" o:gfxdata="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" path="m502,c93,,93,,93,,146,383,323,1900,,3168v502,,502,,502,l502,xe" fillcolor="#8db3e2" stroked="f" strokecolor="#212120">
+            <v:shape w14:anchorId="14A93C05" id="Freeform 1" o:spid="_x0000_s1026" style="position:absolute;margin-left:0;margin-top:0;width:93.15pt;height:814.6pt;flip:x;z-index:251658751;visibility:visible;mso-wrap-style:square;mso-width-percent:0;mso-height-percent:0;mso-wrap-distance-left:9pt;mso-wrap-distance-top:0;mso-wrap-distance-right:9pt;mso-wrap-distance-bottom:0;mso-position-horizontal:absolute;mso-position-horizontal-relative:page;mso-position-vertical:absolute;mso-position-vertical-relative:page;mso-width-percent:0;mso-height-percent:0;mso-width-relative:page;mso-height-relative:page;v-text-anchor:top" coordsize="502,3168" o:gfxdata="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" path="m502,c93,,93,,93,,146,383,323,1900,,3168v502,,502,,502,l502,xe" fillcolor="#8db3e2" stroked="f" strokecolor="#212120">
               <v:fill color2="#1f497d" rotate="t" focus="100%" type="gradient"/>
               <v:shadow color="#8c8682"/>
               <v:path arrowok="t" o:connecttype="custom" o:connectlocs="1183005,0;219162,0;0,10345420;1183005,10345420;1183005,0" o:connectangles="0,0,0,0,0"/>
@@ -950,6 +1197,7 @@
         </w14:props3d>
       </w:rPr>
     </w:pPr>
+    <w:proofErr w:type="spellStart"/>
     <w:r>
       <w:rPr>
         <w:rFonts w:ascii="Tahoma" w:eastAsia="Tahoma" w:hAnsi="Tahoma" w:cs="Tahoma"/>
@@ -975,8 +1223,9 @@
           </w14:contourClr>
         </w14:props3d>
       </w:rPr>
-      <w:t xml:space="preserve">Đồ án môn Phân tích </w:t>
+      <w:t>Đồ</w:t>
     </w:r>
+    <w:proofErr w:type="spellEnd"/>
     <w:r>
       <w:rPr>
         <w:rFonts w:ascii="Tahoma" w:eastAsia="Tahoma" w:hAnsi="Tahoma" w:cs="Tahoma"/>
@@ -1002,8 +1251,9 @@
           </w14:contourClr>
         </w14:props3d>
       </w:rPr>
-      <w:t xml:space="preserve">và </w:t>
+      <w:t xml:space="preserve"> </w:t>
     </w:r>
+    <w:proofErr w:type="spellStart"/>
     <w:r>
       <w:rPr>
         <w:rFonts w:ascii="Tahoma" w:eastAsia="Tahoma" w:hAnsi="Tahoma" w:cs="Tahoma"/>
@@ -1029,8 +1279,457 @@
           </w14:contourClr>
         </w14:props3d>
       </w:rPr>
-      <w:t>thiết kế phần mềm</w:t>
+      <w:t>án</w:t>
     </w:r>
+    <w:proofErr w:type="spellEnd"/>
+    <w:r>
+      <w:rPr>
+        <w:rFonts w:ascii="Tahoma" w:eastAsia="Tahoma" w:hAnsi="Tahoma" w:cs="Tahoma"/>
+        <w:b/>
+        <w:bCs/>
+        <w:color w:val="FF9900"/>
+        <w:spacing w:val="10"/>
+        <w:kern w:val="24"/>
+        <w:sz w:val="34"/>
+        <w:szCs w:val="72"/>
+        <w14:shadow w14:blurRad="50800" w14:dist="38989" w14:dir="5460000" w14:sx="100000" w14:sy="100000" w14:kx="0" w14:ky="0" w14:algn="tl">
+          <w14:srgbClr w14:val="000000">
+            <w14:alpha w14:val="62000"/>
+          </w14:srgbClr>
+        </w14:shadow>
+        <w14:reflection w14:blurRad="6350" w14:stA="55000" w14:stPos="0" w14:endA="300" w14:endPos="45500" w14:dist="0" w14:dir="5400000" w14:fadeDir="5400000" w14:sx="100000" w14:sy="-100000" w14:kx="0" w14:ky="0" w14:algn="bl"/>
+        <w14:props3d w14:extrusionH="25400" w14:contourW="8890" w14:prstMaterial="warmMatte">
+          <w14:bevelT w14:w="38100" w14:h="31750" w14:prst="circle"/>
+          <w14:contourClr>
+            <w14:schemeClr w14:val="accent2">
+              <w14:shade w14:val="75000"/>
+            </w14:schemeClr>
+          </w14:contourClr>
+        </w14:props3d>
+      </w:rPr>
+      <w:t xml:space="preserve"> </w:t>
+    </w:r>
+    <w:proofErr w:type="spellStart"/>
+    <w:r>
+      <w:rPr>
+        <w:rFonts w:ascii="Tahoma" w:eastAsia="Tahoma" w:hAnsi="Tahoma" w:cs="Tahoma"/>
+        <w:b/>
+        <w:bCs/>
+        <w:color w:val="FF9900"/>
+        <w:spacing w:val="10"/>
+        <w:kern w:val="24"/>
+        <w:sz w:val="34"/>
+        <w:szCs w:val="72"/>
+        <w14:shadow w14:blurRad="50800" w14:dist="38989" w14:dir="5460000" w14:sx="100000" w14:sy="100000" w14:kx="0" w14:ky="0" w14:algn="tl">
+          <w14:srgbClr w14:val="000000">
+            <w14:alpha w14:val="62000"/>
+          </w14:srgbClr>
+        </w14:shadow>
+        <w14:reflection w14:blurRad="6350" w14:stA="55000" w14:stPos="0" w14:endA="300" w14:endPos="45500" w14:dist="0" w14:dir="5400000" w14:fadeDir="5400000" w14:sx="100000" w14:sy="-100000" w14:kx="0" w14:ky="0" w14:algn="bl"/>
+        <w14:props3d w14:extrusionH="25400" w14:contourW="8890" w14:prstMaterial="warmMatte">
+          <w14:bevelT w14:w="38100" w14:h="31750" w14:prst="circle"/>
+          <w14:contourClr>
+            <w14:schemeClr w14:val="accent2">
+              <w14:shade w14:val="75000"/>
+            </w14:schemeClr>
+          </w14:contourClr>
+        </w14:props3d>
+      </w:rPr>
+      <w:t>môn</w:t>
+    </w:r>
+    <w:proofErr w:type="spellEnd"/>
+    <w:r>
+      <w:rPr>
+        <w:rFonts w:ascii="Tahoma" w:eastAsia="Tahoma" w:hAnsi="Tahoma" w:cs="Tahoma"/>
+        <w:b/>
+        <w:bCs/>
+        <w:color w:val="FF9900"/>
+        <w:spacing w:val="10"/>
+        <w:kern w:val="24"/>
+        <w:sz w:val="34"/>
+        <w:szCs w:val="72"/>
+        <w14:shadow w14:blurRad="50800" w14:dist="38989" w14:dir="5460000" w14:sx="100000" w14:sy="100000" w14:kx="0" w14:ky="0" w14:algn="tl">
+          <w14:srgbClr w14:val="000000">
+            <w14:alpha w14:val="62000"/>
+          </w14:srgbClr>
+        </w14:shadow>
+        <w14:reflection w14:blurRad="6350" w14:stA="55000" w14:stPos="0" w14:endA="300" w14:endPos="45500" w14:dist="0" w14:dir="5400000" w14:fadeDir="5400000" w14:sx="100000" w14:sy="-100000" w14:kx="0" w14:ky="0" w14:algn="bl"/>
+        <w14:props3d w14:extrusionH="25400" w14:contourW="8890" w14:prstMaterial="warmMatte">
+          <w14:bevelT w14:w="38100" w14:h="31750" w14:prst="circle"/>
+          <w14:contourClr>
+            <w14:schemeClr w14:val="accent2">
+              <w14:shade w14:val="75000"/>
+            </w14:schemeClr>
+          </w14:contourClr>
+        </w14:props3d>
+      </w:rPr>
+      <w:t xml:space="preserve"> </w:t>
+    </w:r>
+    <w:proofErr w:type="spellStart"/>
+    <w:r>
+      <w:rPr>
+        <w:rFonts w:ascii="Tahoma" w:eastAsia="Tahoma" w:hAnsi="Tahoma" w:cs="Tahoma"/>
+        <w:b/>
+        <w:bCs/>
+        <w:color w:val="FF9900"/>
+        <w:spacing w:val="10"/>
+        <w:kern w:val="24"/>
+        <w:sz w:val="34"/>
+        <w:szCs w:val="72"/>
+        <w14:shadow w14:blurRad="50800" w14:dist="38989" w14:dir="5460000" w14:sx="100000" w14:sy="100000" w14:kx="0" w14:ky="0" w14:algn="tl">
+          <w14:srgbClr w14:val="000000">
+            <w14:alpha w14:val="62000"/>
+          </w14:srgbClr>
+        </w14:shadow>
+        <w14:reflection w14:blurRad="6350" w14:stA="55000" w14:stPos="0" w14:endA="300" w14:endPos="45500" w14:dist="0" w14:dir="5400000" w14:fadeDir="5400000" w14:sx="100000" w14:sy="-100000" w14:kx="0" w14:ky="0" w14:algn="bl"/>
+        <w14:props3d w14:extrusionH="25400" w14:contourW="8890" w14:prstMaterial="warmMatte">
+          <w14:bevelT w14:w="38100" w14:h="31750" w14:prst="circle"/>
+          <w14:contourClr>
+            <w14:schemeClr w14:val="accent2">
+              <w14:shade w14:val="75000"/>
+            </w14:schemeClr>
+          </w14:contourClr>
+        </w14:props3d>
+      </w:rPr>
+      <w:t>Phân</w:t>
+    </w:r>
+    <w:proofErr w:type="spellEnd"/>
+    <w:r>
+      <w:rPr>
+        <w:rFonts w:ascii="Tahoma" w:eastAsia="Tahoma" w:hAnsi="Tahoma" w:cs="Tahoma"/>
+        <w:b/>
+        <w:bCs/>
+        <w:color w:val="FF9900"/>
+        <w:spacing w:val="10"/>
+        <w:kern w:val="24"/>
+        <w:sz w:val="34"/>
+        <w:szCs w:val="72"/>
+        <w14:shadow w14:blurRad="50800" w14:dist="38989" w14:dir="5460000" w14:sx="100000" w14:sy="100000" w14:kx="0" w14:ky="0" w14:algn="tl">
+          <w14:srgbClr w14:val="000000">
+            <w14:alpha w14:val="62000"/>
+          </w14:srgbClr>
+        </w14:shadow>
+        <w14:reflection w14:blurRad="6350" w14:stA="55000" w14:stPos="0" w14:endA="300" w14:endPos="45500" w14:dist="0" w14:dir="5400000" w14:fadeDir="5400000" w14:sx="100000" w14:sy="-100000" w14:kx="0" w14:ky="0" w14:algn="bl"/>
+        <w14:props3d w14:extrusionH="25400" w14:contourW="8890" w14:prstMaterial="warmMatte">
+          <w14:bevelT w14:w="38100" w14:h="31750" w14:prst="circle"/>
+          <w14:contourClr>
+            <w14:schemeClr w14:val="accent2">
+              <w14:shade w14:val="75000"/>
+            </w14:schemeClr>
+          </w14:contourClr>
+        </w14:props3d>
+      </w:rPr>
+      <w:t xml:space="preserve"> </w:t>
+    </w:r>
+    <w:proofErr w:type="spellStart"/>
+    <w:r>
+      <w:rPr>
+        <w:rFonts w:ascii="Tahoma" w:eastAsia="Tahoma" w:hAnsi="Tahoma" w:cs="Tahoma"/>
+        <w:b/>
+        <w:bCs/>
+        <w:color w:val="FF9900"/>
+        <w:spacing w:val="10"/>
+        <w:kern w:val="24"/>
+        <w:sz w:val="34"/>
+        <w:szCs w:val="72"/>
+        <w14:shadow w14:blurRad="50800" w14:dist="38989" w14:dir="5460000" w14:sx="100000" w14:sy="100000" w14:kx="0" w14:ky="0" w14:algn="tl">
+          <w14:srgbClr w14:val="000000">
+            <w14:alpha w14:val="62000"/>
+          </w14:srgbClr>
+        </w14:shadow>
+        <w14:reflection w14:blurRad="6350" w14:stA="55000" w14:stPos="0" w14:endA="300" w14:endPos="45500" w14:dist="0" w14:dir="5400000" w14:fadeDir="5400000" w14:sx="100000" w14:sy="-100000" w14:kx="0" w14:ky="0" w14:algn="bl"/>
+        <w14:props3d w14:extrusionH="25400" w14:contourW="8890" w14:prstMaterial="warmMatte">
+          <w14:bevelT w14:w="38100" w14:h="31750" w14:prst="circle"/>
+          <w14:contourClr>
+            <w14:schemeClr w14:val="accent2">
+              <w14:shade w14:val="75000"/>
+            </w14:schemeClr>
+          </w14:contourClr>
+        </w14:props3d>
+      </w:rPr>
+      <w:t>tích</w:t>
+    </w:r>
+    <w:proofErr w:type="spellEnd"/>
+    <w:r>
+      <w:rPr>
+        <w:rFonts w:ascii="Tahoma" w:eastAsia="Tahoma" w:hAnsi="Tahoma" w:cs="Tahoma"/>
+        <w:b/>
+        <w:bCs/>
+        <w:color w:val="FF9900"/>
+        <w:spacing w:val="10"/>
+        <w:kern w:val="24"/>
+        <w:sz w:val="34"/>
+        <w:szCs w:val="72"/>
+        <w14:shadow w14:blurRad="50800" w14:dist="38989" w14:dir="5460000" w14:sx="100000" w14:sy="100000" w14:kx="0" w14:ky="0" w14:algn="tl">
+          <w14:srgbClr w14:val="000000">
+            <w14:alpha w14:val="62000"/>
+          </w14:srgbClr>
+        </w14:shadow>
+        <w14:reflection w14:blurRad="6350" w14:stA="55000" w14:stPos="0" w14:endA="300" w14:endPos="45500" w14:dist="0" w14:dir="5400000" w14:fadeDir="5400000" w14:sx="100000" w14:sy="-100000" w14:kx="0" w14:ky="0" w14:algn="bl"/>
+        <w14:props3d w14:extrusionH="25400" w14:contourW="8890" w14:prstMaterial="warmMatte">
+          <w14:bevelT w14:w="38100" w14:h="31750" w14:prst="circle"/>
+          <w14:contourClr>
+            <w14:schemeClr w14:val="accent2">
+              <w14:shade w14:val="75000"/>
+            </w14:schemeClr>
+          </w14:contourClr>
+        </w14:props3d>
+      </w:rPr>
+      <w:t xml:space="preserve"> </w:t>
+    </w:r>
+    <w:proofErr w:type="spellStart"/>
+    <w:r>
+      <w:rPr>
+        <w:rFonts w:ascii="Tahoma" w:eastAsia="Tahoma" w:hAnsi="Tahoma" w:cs="Tahoma"/>
+        <w:b/>
+        <w:bCs/>
+        <w:color w:val="FF9900"/>
+        <w:spacing w:val="10"/>
+        <w:kern w:val="24"/>
+        <w:sz w:val="34"/>
+        <w:szCs w:val="72"/>
+        <w14:shadow w14:blurRad="50800" w14:dist="38989" w14:dir="5460000" w14:sx="100000" w14:sy="100000" w14:kx="0" w14:ky="0" w14:algn="tl">
+          <w14:srgbClr w14:val="000000">
+            <w14:alpha w14:val="62000"/>
+          </w14:srgbClr>
+        </w14:shadow>
+        <w14:reflection w14:blurRad="6350" w14:stA="55000" w14:stPos="0" w14:endA="300" w14:endPos="45500" w14:dist="0" w14:dir="5400000" w14:fadeDir="5400000" w14:sx="100000" w14:sy="-100000" w14:kx="0" w14:ky="0" w14:algn="bl"/>
+        <w14:props3d w14:extrusionH="25400" w14:contourW="8890" w14:prstMaterial="warmMatte">
+          <w14:bevelT w14:w="38100" w14:h="31750" w14:prst="circle"/>
+          <w14:contourClr>
+            <w14:schemeClr w14:val="accent2">
+              <w14:shade w14:val="75000"/>
+            </w14:schemeClr>
+          </w14:contourClr>
+        </w14:props3d>
+      </w:rPr>
+      <w:t>và</w:t>
+    </w:r>
+    <w:proofErr w:type="spellEnd"/>
+    <w:r>
+      <w:rPr>
+        <w:rFonts w:ascii="Tahoma" w:eastAsia="Tahoma" w:hAnsi="Tahoma" w:cs="Tahoma"/>
+        <w:b/>
+        <w:bCs/>
+        <w:color w:val="FF9900"/>
+        <w:spacing w:val="10"/>
+        <w:kern w:val="24"/>
+        <w:sz w:val="34"/>
+        <w:szCs w:val="72"/>
+        <w14:shadow w14:blurRad="50800" w14:dist="38989" w14:dir="5460000" w14:sx="100000" w14:sy="100000" w14:kx="0" w14:ky="0" w14:algn="tl">
+          <w14:srgbClr w14:val="000000">
+            <w14:alpha w14:val="62000"/>
+          </w14:srgbClr>
+        </w14:shadow>
+        <w14:reflection w14:blurRad="6350" w14:stA="55000" w14:stPos="0" w14:endA="300" w14:endPos="45500" w14:dist="0" w14:dir="5400000" w14:fadeDir="5400000" w14:sx="100000" w14:sy="-100000" w14:kx="0" w14:ky="0" w14:algn="bl"/>
+        <w14:props3d w14:extrusionH="25400" w14:contourW="8890" w14:prstMaterial="warmMatte">
+          <w14:bevelT w14:w="38100" w14:h="31750" w14:prst="circle"/>
+          <w14:contourClr>
+            <w14:schemeClr w14:val="accent2">
+              <w14:shade w14:val="75000"/>
+            </w14:schemeClr>
+          </w14:contourClr>
+        </w14:props3d>
+      </w:rPr>
+      <w:t xml:space="preserve"> </w:t>
+    </w:r>
+    <w:proofErr w:type="spellStart"/>
+    <w:r>
+      <w:rPr>
+        <w:rFonts w:ascii="Tahoma" w:eastAsia="Tahoma" w:hAnsi="Tahoma" w:cs="Tahoma"/>
+        <w:b/>
+        <w:bCs/>
+        <w:color w:val="FF9900"/>
+        <w:spacing w:val="10"/>
+        <w:kern w:val="24"/>
+        <w:sz w:val="34"/>
+        <w:szCs w:val="72"/>
+        <w14:shadow w14:blurRad="50800" w14:dist="38989" w14:dir="5460000" w14:sx="100000" w14:sy="100000" w14:kx="0" w14:ky="0" w14:algn="tl">
+          <w14:srgbClr w14:val="000000">
+            <w14:alpha w14:val="62000"/>
+          </w14:srgbClr>
+        </w14:shadow>
+        <w14:reflection w14:blurRad="6350" w14:stA="55000" w14:stPos="0" w14:endA="300" w14:endPos="45500" w14:dist="0" w14:dir="5400000" w14:fadeDir="5400000" w14:sx="100000" w14:sy="-100000" w14:kx="0" w14:ky="0" w14:algn="bl"/>
+        <w14:props3d w14:extrusionH="25400" w14:contourW="8890" w14:prstMaterial="warmMatte">
+          <w14:bevelT w14:w="38100" w14:h="31750" w14:prst="circle"/>
+          <w14:contourClr>
+            <w14:schemeClr w14:val="accent2">
+              <w14:shade w14:val="75000"/>
+            </w14:schemeClr>
+          </w14:contourClr>
+        </w14:props3d>
+      </w:rPr>
+      <w:t>thiết</w:t>
+    </w:r>
+    <w:proofErr w:type="spellEnd"/>
+    <w:r>
+      <w:rPr>
+        <w:rFonts w:ascii="Tahoma" w:eastAsia="Tahoma" w:hAnsi="Tahoma" w:cs="Tahoma"/>
+        <w:b/>
+        <w:bCs/>
+        <w:color w:val="FF9900"/>
+        <w:spacing w:val="10"/>
+        <w:kern w:val="24"/>
+        <w:sz w:val="34"/>
+        <w:szCs w:val="72"/>
+        <w14:shadow w14:blurRad="50800" w14:dist="38989" w14:dir="5460000" w14:sx="100000" w14:sy="100000" w14:kx="0" w14:ky="0" w14:algn="tl">
+          <w14:srgbClr w14:val="000000">
+            <w14:alpha w14:val="62000"/>
+          </w14:srgbClr>
+        </w14:shadow>
+        <w14:reflection w14:blurRad="6350" w14:stA="55000" w14:stPos="0" w14:endA="300" w14:endPos="45500" w14:dist="0" w14:dir="5400000" w14:fadeDir="5400000" w14:sx="100000" w14:sy="-100000" w14:kx="0" w14:ky="0" w14:algn="bl"/>
+        <w14:props3d w14:extrusionH="25400" w14:contourW="8890" w14:prstMaterial="warmMatte">
+          <w14:bevelT w14:w="38100" w14:h="31750" w14:prst="circle"/>
+          <w14:contourClr>
+            <w14:schemeClr w14:val="accent2">
+              <w14:shade w14:val="75000"/>
+            </w14:schemeClr>
+          </w14:contourClr>
+        </w14:props3d>
+      </w:rPr>
+      <w:t xml:space="preserve"> </w:t>
+    </w:r>
+    <w:proofErr w:type="spellStart"/>
+    <w:r>
+      <w:rPr>
+        <w:rFonts w:ascii="Tahoma" w:eastAsia="Tahoma" w:hAnsi="Tahoma" w:cs="Tahoma"/>
+        <w:b/>
+        <w:bCs/>
+        <w:color w:val="FF9900"/>
+        <w:spacing w:val="10"/>
+        <w:kern w:val="24"/>
+        <w:sz w:val="34"/>
+        <w:szCs w:val="72"/>
+        <w14:shadow w14:blurRad="50800" w14:dist="38989" w14:dir="5460000" w14:sx="100000" w14:sy="100000" w14:kx="0" w14:ky="0" w14:algn="tl">
+          <w14:srgbClr w14:val="000000">
+            <w14:alpha w14:val="62000"/>
+          </w14:srgbClr>
+        </w14:shadow>
+        <w14:reflection w14:blurRad="6350" w14:stA="55000" w14:stPos="0" w14:endA="300" w14:endPos="45500" w14:dist="0" w14:dir="5400000" w14:fadeDir="5400000" w14:sx="100000" w14:sy="-100000" w14:kx="0" w14:ky="0" w14:algn="bl"/>
+        <w14:props3d w14:extrusionH="25400" w14:contourW="8890" w14:prstMaterial="warmMatte">
+          <w14:bevelT w14:w="38100" w14:h="31750" w14:prst="circle"/>
+          <w14:contourClr>
+            <w14:schemeClr w14:val="accent2">
+              <w14:shade w14:val="75000"/>
+            </w14:schemeClr>
+          </w14:contourClr>
+        </w14:props3d>
+      </w:rPr>
+      <w:t>kế</w:t>
+    </w:r>
+    <w:proofErr w:type="spellEnd"/>
+    <w:r>
+      <w:rPr>
+        <w:rFonts w:ascii="Tahoma" w:eastAsia="Tahoma" w:hAnsi="Tahoma" w:cs="Tahoma"/>
+        <w:b/>
+        <w:bCs/>
+        <w:color w:val="FF9900"/>
+        <w:spacing w:val="10"/>
+        <w:kern w:val="24"/>
+        <w:sz w:val="34"/>
+        <w:szCs w:val="72"/>
+        <w14:shadow w14:blurRad="50800" w14:dist="38989" w14:dir="5460000" w14:sx="100000" w14:sy="100000" w14:kx="0" w14:ky="0" w14:algn="tl">
+          <w14:srgbClr w14:val="000000">
+            <w14:alpha w14:val="62000"/>
+          </w14:srgbClr>
+        </w14:shadow>
+        <w14:reflection w14:blurRad="6350" w14:stA="55000" w14:stPos="0" w14:endA="300" w14:endPos="45500" w14:dist="0" w14:dir="5400000" w14:fadeDir="5400000" w14:sx="100000" w14:sy="-100000" w14:kx="0" w14:ky="0" w14:algn="bl"/>
+        <w14:props3d w14:extrusionH="25400" w14:contourW="8890" w14:prstMaterial="warmMatte">
+          <w14:bevelT w14:w="38100" w14:h="31750" w14:prst="circle"/>
+          <w14:contourClr>
+            <w14:schemeClr w14:val="accent2">
+              <w14:shade w14:val="75000"/>
+            </w14:schemeClr>
+          </w14:contourClr>
+        </w14:props3d>
+      </w:rPr>
+      <w:t xml:space="preserve"> </w:t>
+    </w:r>
+    <w:proofErr w:type="spellStart"/>
+    <w:r>
+      <w:rPr>
+        <w:rFonts w:ascii="Tahoma" w:eastAsia="Tahoma" w:hAnsi="Tahoma" w:cs="Tahoma"/>
+        <w:b/>
+        <w:bCs/>
+        <w:color w:val="FF9900"/>
+        <w:spacing w:val="10"/>
+        <w:kern w:val="24"/>
+        <w:sz w:val="34"/>
+        <w:szCs w:val="72"/>
+        <w14:shadow w14:blurRad="50800" w14:dist="38989" w14:dir="5460000" w14:sx="100000" w14:sy="100000" w14:kx="0" w14:ky="0" w14:algn="tl">
+          <w14:srgbClr w14:val="000000">
+            <w14:alpha w14:val="62000"/>
+          </w14:srgbClr>
+        </w14:shadow>
+        <w14:reflection w14:blurRad="6350" w14:stA="55000" w14:stPos="0" w14:endA="300" w14:endPos="45500" w14:dist="0" w14:dir="5400000" w14:fadeDir="5400000" w14:sx="100000" w14:sy="-100000" w14:kx="0" w14:ky="0" w14:algn="bl"/>
+        <w14:props3d w14:extrusionH="25400" w14:contourW="8890" w14:prstMaterial="warmMatte">
+          <w14:bevelT w14:w="38100" w14:h="31750" w14:prst="circle"/>
+          <w14:contourClr>
+            <w14:schemeClr w14:val="accent2">
+              <w14:shade w14:val="75000"/>
+            </w14:schemeClr>
+          </w14:contourClr>
+        </w14:props3d>
+      </w:rPr>
+      <w:t>phần</w:t>
+    </w:r>
+    <w:proofErr w:type="spellEnd"/>
+    <w:r>
+      <w:rPr>
+        <w:rFonts w:ascii="Tahoma" w:eastAsia="Tahoma" w:hAnsi="Tahoma" w:cs="Tahoma"/>
+        <w:b/>
+        <w:bCs/>
+        <w:color w:val="FF9900"/>
+        <w:spacing w:val="10"/>
+        <w:kern w:val="24"/>
+        <w:sz w:val="34"/>
+        <w:szCs w:val="72"/>
+        <w14:shadow w14:blurRad="50800" w14:dist="38989" w14:dir="5460000" w14:sx="100000" w14:sy="100000" w14:kx="0" w14:ky="0" w14:algn="tl">
+          <w14:srgbClr w14:val="000000">
+            <w14:alpha w14:val="62000"/>
+          </w14:srgbClr>
+        </w14:shadow>
+        <w14:reflection w14:blurRad="6350" w14:stA="55000" w14:stPos="0" w14:endA="300" w14:endPos="45500" w14:dist="0" w14:dir="5400000" w14:fadeDir="5400000" w14:sx="100000" w14:sy="-100000" w14:kx="0" w14:ky="0" w14:algn="bl"/>
+        <w14:props3d w14:extrusionH="25400" w14:contourW="8890" w14:prstMaterial="warmMatte">
+          <w14:bevelT w14:w="38100" w14:h="31750" w14:prst="circle"/>
+          <w14:contourClr>
+            <w14:schemeClr w14:val="accent2">
+              <w14:shade w14:val="75000"/>
+            </w14:schemeClr>
+          </w14:contourClr>
+        </w14:props3d>
+      </w:rPr>
+      <w:t xml:space="preserve"> </w:t>
+    </w:r>
+    <w:proofErr w:type="spellStart"/>
+    <w:r>
+      <w:rPr>
+        <w:rFonts w:ascii="Tahoma" w:eastAsia="Tahoma" w:hAnsi="Tahoma" w:cs="Tahoma"/>
+        <w:b/>
+        <w:bCs/>
+        <w:color w:val="FF9900"/>
+        <w:spacing w:val="10"/>
+        <w:kern w:val="24"/>
+        <w:sz w:val="34"/>
+        <w:szCs w:val="72"/>
+        <w14:shadow w14:blurRad="50800" w14:dist="38989" w14:dir="5460000" w14:sx="100000" w14:sy="100000" w14:kx="0" w14:ky="0" w14:algn="tl">
+          <w14:srgbClr w14:val="000000">
+            <w14:alpha w14:val="62000"/>
+          </w14:srgbClr>
+        </w14:shadow>
+        <w14:reflection w14:blurRad="6350" w14:stA="55000" w14:stPos="0" w14:endA="300" w14:endPos="45500" w14:dist="0" w14:dir="5400000" w14:fadeDir="5400000" w14:sx="100000" w14:sy="-100000" w14:kx="0" w14:ky="0" w14:algn="bl"/>
+        <w14:props3d w14:extrusionH="25400" w14:contourW="8890" w14:prstMaterial="warmMatte">
+          <w14:bevelT w14:w="38100" w14:h="31750" w14:prst="circle"/>
+          <w14:contourClr>
+            <w14:schemeClr w14:val="accent2">
+              <w14:shade w14:val="75000"/>
+            </w14:schemeClr>
+          </w14:contourClr>
+        </w14:props3d>
+      </w:rPr>
+      <w:t>mềm</w:t>
+    </w:r>
+    <w:proofErr w:type="spellEnd"/>
   </w:p>
 </w:hdr>
 </file>
@@ -2043,6 +2742,9 @@
     <w:lsdException w:name="Table Subtle 1" w:semiHidden="1" w:unhideWhenUsed="1"/>
     <w:lsdException w:name="Table Subtle 2" w:semiHidden="1" w:unhideWhenUsed="1"/>
     <w:lsdException w:name="Table Web 1" w:semiHidden="1" w:unhideWhenUsed="1"/>
+    <w:lsdException w:name="Table Web 2" w:semiHidden="1" w:unhideWhenUsed="1"/>
+    <w:lsdException w:name="Table Web 3" w:semiHidden="1" w:unhideWhenUsed="1"/>
+    <w:lsdException w:name="Table Theme" w:semiHidden="1" w:unhideWhenUsed="1"/>
     <w:lsdException w:name="Placeholder Text" w:semiHidden="1" w:uiPriority="99"/>
     <w:lsdException w:name="No Spacing" w:uiPriority="1" w:qFormat="1"/>
     <w:lsdException w:name="Light Shading" w:uiPriority="60"/>

</xml_diff>

<commit_message>
change docs 1 2
</commit_message>
<xml_diff>
--- a/docs/1-ThongTinChung.docx
+++ b/docs/1-ThongTinChung.docx
@@ -78,7 +78,13 @@
         <w:rPr>
           <w:lang w:val="en-US"/>
         </w:rPr>
-        <w:t>lí</w:t>
+        <w:t>l</w:t>
+      </w:r>
+      <w:r>
+        <w:rPr>
+          <w:lang w:val="en-US"/>
+        </w:rPr>
+        <w:t>ý</w:t>
       </w:r>
       <w:proofErr w:type="spellEnd"/>
       <w:r>
@@ -135,6 +141,9 @@
     <w:p>
       <w:pPr>
         <w:pStyle w:val="Heading1"/>
+        <w:rPr>
+          <w:lang w:val="en-US"/>
+        </w:rPr>
       </w:pPr>
       <w:r>
         <w:t xml:space="preserve">Môi </w:t>
@@ -183,7 +192,65 @@
         <w:rPr>
           <w:lang w:val="en-US"/>
         </w:rPr>
-        <w:t xml:space="preserve"> Visual Studio Code</w:t>
+        <w:t xml:space="preserve"> </w:t>
+      </w:r>
+    </w:p>
+    <w:p>
+      <w:pPr>
+        <w:pStyle w:val="ListParagraph"/>
+        <w:numPr>
+          <w:ilvl w:val="0"/>
+          <w:numId w:val="32"/>
+        </w:numPr>
+        <w:rPr>
+          <w:lang w:val="en-US"/>
+        </w:rPr>
+      </w:pPr>
+      <w:r>
+        <w:rPr>
+          <w:lang w:val="en-US"/>
+        </w:rPr>
+        <w:t>Editor: Visual Studio Code.</w:t>
+      </w:r>
+    </w:p>
+    <w:p>
+      <w:pPr>
+        <w:pStyle w:val="ListParagraph"/>
+        <w:numPr>
+          <w:ilvl w:val="0"/>
+          <w:numId w:val="32"/>
+        </w:numPr>
+        <w:rPr>
+          <w:lang w:val="en-US"/>
+        </w:rPr>
+      </w:pPr>
+      <w:proofErr w:type="spellStart"/>
+      <w:r>
+        <w:rPr>
+          <w:lang w:val="en-US"/>
+        </w:rPr>
+        <w:t>Nền</w:t>
+      </w:r>
+      <w:proofErr w:type="spellEnd"/>
+      <w:r>
+        <w:rPr>
+          <w:lang w:val="en-US"/>
+        </w:rPr>
+        <w:t xml:space="preserve"> </w:t>
+      </w:r>
+      <w:proofErr w:type="spellStart"/>
+      <w:r>
+        <w:rPr>
+          <w:lang w:val="en-US"/>
+        </w:rPr>
+        <w:t>tảng</w:t>
+      </w:r>
+      <w:proofErr w:type="spellEnd"/>
+      <w:r>
+        <w:rPr>
+          <w:lang w:val="en-US"/>
+        </w:rPr>
+        <w:t>: Web.</w:t>
       </w:r>
     </w:p>
     <w:p>
@@ -1076,7 +1143,7 @@
         </mc:Choice>
         <mc:Fallback>
           <w:pict>
-            <v:shape w14:anchorId="14A93C05" id="Freeform 1" o:spid="_x0000_s1026" style="position:absolute;margin-left:0;margin-top:0;width:93.15pt;height:814.6pt;flip:x;z-index:251658751;visibility:visible;mso-wrap-style:square;mso-width-percent:0;mso-height-percent:0;mso-wrap-distance-left:9pt;mso-wrap-distance-top:0;mso-wrap-distance-right:9pt;mso-wrap-distance-bottom:0;mso-position-horizontal:absolute;mso-position-horizontal-relative:page;mso-position-vertical:absolute;mso-position-vertical-relative:page;mso-width-percent:0;mso-height-percent:0;mso-width-relative:page;mso-height-relative:page;v-text-anchor:top" coordsize="502,3168" o:gfxdata="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" path="m502,c93,,93,,93,,146,383,323,1900,,3168v502,,502,,502,l502,xe" fillcolor="#8db3e2" stroked="f" strokecolor="#212120">
+            <v:shape w14:anchorId="1269A4BF" id="Freeform 1" o:spid="_x0000_s1026" style="position:absolute;margin-left:0;margin-top:0;width:93.15pt;height:814.6pt;flip:x;z-index:251658751;visibility:visible;mso-wrap-style:square;mso-width-percent:0;mso-height-percent:0;mso-wrap-distance-left:9pt;mso-wrap-distance-top:0;mso-wrap-distance-right:9pt;mso-wrap-distance-bottom:0;mso-position-horizontal:absolute;mso-position-horizontal-relative:page;mso-position-vertical:absolute;mso-position-vertical-relative:page;mso-width-percent:0;mso-height-percent:0;mso-width-relative:page;mso-height-relative:page;v-text-anchor:top" coordsize="502,3168" o:gfxdata="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" path="m502,c93,,93,,93,,146,383,323,1900,,3168v502,,502,,502,l502,xe" fillcolor="#8db3e2" stroked="f" strokecolor="#212120">
               <v:fill color2="#1f497d" rotate="t" focus="100%" type="gradient"/>
               <v:shadow color="#8c8682"/>
               <v:path arrowok="t" o:connecttype="custom" o:connectlocs="1183005,0;219162,0;0,10345420;1183005,10345420;1183005,0" o:connectangles="0,0,0,0,0"/>
@@ -2361,6 +2428,119 @@
     </w:lvl>
   </w:abstractNum>
   <w:abstractNum w:abstractNumId="26" w15:restartNumberingAfterBreak="0">
+    <w:nsid w:val="781C1D39"/>
+    <w:multiLevelType w:val="hybridMultilevel"/>
+    <w:tmpl w:val="C248E1D8"/>
+    <w:lvl w:ilvl="0" w:tplc="ABAEAE36">
+      <w:start w:val="1"/>
+      <w:numFmt w:val="bullet"/>
+      <w:lvlText w:val="-"/>
+      <w:lvlJc w:val="left"/>
+      <w:pPr>
+        <w:ind w:left="720" w:hanging="360"/>
+      </w:pPr>
+      <w:rPr>
+        <w:rFonts w:ascii="Times New Roman" w:eastAsia="Times New Roman" w:hAnsi="Times New Roman" w:cs="Times New Roman" w:hint="default"/>
+      </w:rPr>
+    </w:lvl>
+    <w:lvl w:ilvl="1" w:tplc="04090003" w:tentative="1">
+      <w:start w:val="1"/>
+      <w:numFmt w:val="bullet"/>
+      <w:lvlText w:val="o"/>
+      <w:lvlJc w:val="left"/>
+      <w:pPr>
+        <w:ind w:left="1440" w:hanging="360"/>
+      </w:pPr>
+      <w:rPr>
+        <w:rFonts w:ascii="Courier New" w:hAnsi="Courier New" w:cs="Courier New" w:hint="default"/>
+      </w:rPr>
+    </w:lvl>
+    <w:lvl w:ilvl="2" w:tplc="04090005" w:tentative="1">
+      <w:start w:val="1"/>
+      <w:numFmt w:val="bullet"/>
+      <w:lvlText w:val=""/>
+      <w:lvlJc w:val="left"/>
+      <w:pPr>
+        <w:ind w:left="2160" w:hanging="360"/>
+      </w:pPr>
+      <w:rPr>
+        <w:rFonts w:ascii="Wingdings" w:hAnsi="Wingdings" w:hint="default"/>
+      </w:rPr>
+    </w:lvl>
+    <w:lvl w:ilvl="3" w:tplc="04090001" w:tentative="1">
+      <w:start w:val="1"/>
+      <w:numFmt w:val="bullet"/>
+      <w:lvlText w:val=""/>
+      <w:lvlJc w:val="left"/>
+      <w:pPr>
+        <w:ind w:left="2880" w:hanging="360"/>
+      </w:pPr>
+      <w:rPr>
+        <w:rFonts w:ascii="Symbol" w:hAnsi="Symbol" w:hint="default"/>
+      </w:rPr>
+    </w:lvl>
+    <w:lvl w:ilvl="4" w:tplc="04090003" w:tentative="1">
+      <w:start w:val="1"/>
+      <w:numFmt w:val="bullet"/>
+      <w:lvlText w:val="o"/>
+      <w:lvlJc w:val="left"/>
+      <w:pPr>
+        <w:ind w:left="3600" w:hanging="360"/>
+      </w:pPr>
+      <w:rPr>
+        <w:rFonts w:ascii="Courier New" w:hAnsi="Courier New" w:cs="Courier New" w:hint="default"/>
+      </w:rPr>
+    </w:lvl>
+    <w:lvl w:ilvl="5" w:tplc="04090005" w:tentative="1">
+      <w:start w:val="1"/>
+      <w:numFmt w:val="bullet"/>
+      <w:lvlText w:val=""/>
+      <w:lvlJc w:val="left"/>
+      <w:pPr>
+        <w:ind w:left="4320" w:hanging="360"/>
+      </w:pPr>
+      <w:rPr>
+        <w:rFonts w:ascii="Wingdings" w:hAnsi="Wingdings" w:hint="default"/>
+      </w:rPr>
+    </w:lvl>
+    <w:lvl w:ilvl="6" w:tplc="04090001" w:tentative="1">
+      <w:start w:val="1"/>
+      <w:numFmt w:val="bullet"/>
+      <w:lvlText w:val=""/>
+      <w:lvlJc w:val="left"/>
+      <w:pPr>
+        <w:ind w:left="5040" w:hanging="360"/>
+      </w:pPr>
+      <w:rPr>
+        <w:rFonts w:ascii="Symbol" w:hAnsi="Symbol" w:hint="default"/>
+      </w:rPr>
+    </w:lvl>
+    <w:lvl w:ilvl="7" w:tplc="04090003" w:tentative="1">
+      <w:start w:val="1"/>
+      <w:numFmt w:val="bullet"/>
+      <w:lvlText w:val="o"/>
+      <w:lvlJc w:val="left"/>
+      <w:pPr>
+        <w:ind w:left="5760" w:hanging="360"/>
+      </w:pPr>
+      <w:rPr>
+        <w:rFonts w:ascii="Courier New" w:hAnsi="Courier New" w:cs="Courier New" w:hint="default"/>
+      </w:rPr>
+    </w:lvl>
+    <w:lvl w:ilvl="8" w:tplc="04090005" w:tentative="1">
+      <w:start w:val="1"/>
+      <w:numFmt w:val="bullet"/>
+      <w:lvlText w:val=""/>
+      <w:lvlJc w:val="left"/>
+      <w:pPr>
+        <w:ind w:left="6480" w:hanging="360"/>
+      </w:pPr>
+      <w:rPr>
+        <w:rFonts w:ascii="Wingdings" w:hAnsi="Wingdings" w:hint="default"/>
+      </w:rPr>
+    </w:lvl>
+  </w:abstractNum>
+  <w:abstractNum w:abstractNumId="27" w15:restartNumberingAfterBreak="0">
     <w:nsid w:val="78411D85"/>
     <w:multiLevelType w:val="singleLevel"/>
     <w:tmpl w:val="0409000F"/>
@@ -2377,7 +2557,7 @@
       </w:pPr>
     </w:lvl>
   </w:abstractNum>
-  <w:abstractNum w:abstractNumId="27" w15:restartNumberingAfterBreak="0">
+  <w:abstractNum w:abstractNumId="28" w15:restartNumberingAfterBreak="0">
     <w:nsid w:val="799A49DD"/>
     <w:multiLevelType w:val="singleLevel"/>
     <w:tmpl w:val="0409000F"/>
@@ -2440,7 +2620,7 @@
     <w:abstractNumId w:val="6"/>
   </w:num>
   <w:num w:numId="11">
-    <w:abstractNumId w:val="27"/>
+    <w:abstractNumId w:val="28"/>
   </w:num>
   <w:num w:numId="12">
     <w:abstractNumId w:val="23"/>
@@ -2470,7 +2650,7 @@
     <w:abstractNumId w:val="24"/>
   </w:num>
   <w:num w:numId="21">
-    <w:abstractNumId w:val="26"/>
+    <w:abstractNumId w:val="27"/>
   </w:num>
   <w:num w:numId="22">
     <w:abstractNumId w:val="7"/>
@@ -2582,6 +2762,9 @@
   </w:num>
   <w:num w:numId="31">
     <w:abstractNumId w:val="11"/>
+  </w:num>
+  <w:num w:numId="32">
+    <w:abstractNumId w:val="26"/>
   </w:num>
 </w:numbering>
 </file>
@@ -3560,6 +3743,17 @@
       <w:shd w:val="clear" w:color="auto" w:fill="E1DFDD"/>
     </w:rPr>
   </w:style>
+  <w:style w:type="paragraph" w:styleId="ListParagraph">
+    <w:name w:val="List Paragraph"/>
+    <w:basedOn w:val="Normal"/>
+    <w:uiPriority w:val="34"/>
+    <w:qFormat/>
+    <w:rsid w:val="00BB7701"/>
+    <w:pPr>
+      <w:ind w:left="720"/>
+      <w:contextualSpacing/>
+    </w:pPr>
+  </w:style>
 </w:styles>
 </file>
 

</xml_diff>